<commit_message>
Ishan- task 4 edit
</commit_message>
<xml_diff>
--- a/Private Workspaces/Ishan - 10673936/Technologies justification and conclusion.docx
+++ b/Private Workspaces/Ishan - 10673936/Technologies justification and conclusion.docx
@@ -4,6 +4,13 @@
   <w:body>
     <w:sdt>
       <w:sdtPr>
+        <w:rPr>
+          <w:rFonts w:asciiTheme="minorHAnsi" w:eastAsiaTheme="minorEastAsia" w:hAnsiTheme="minorHAnsi" w:cstheme="minorBidi"/>
+          <w:color w:val="auto"/>
+          <w:sz w:val="22"/>
+          <w:szCs w:val="22"/>
+          <w:lang w:eastAsia="ja-JP"/>
+        </w:rPr>
         <w:id w:val="696890819"/>
         <w:docPartObj>
           <w:docPartGallery w:val="Table of Contents"/>
@@ -12,14 +19,9 @@
       </w:sdtPr>
       <w:sdtEndPr>
         <w:rPr>
-          <w:rFonts w:asciiTheme="minorHAnsi" w:eastAsiaTheme="minorEastAsia" w:hAnsiTheme="minorHAnsi" w:cstheme="minorBidi"/>
           <w:b/>
           <w:bCs/>
           <w:noProof/>
-          <w:color w:val="auto"/>
-          <w:sz w:val="22"/>
-          <w:szCs w:val="22"/>
-          <w:lang w:eastAsia="ja-JP"/>
         </w:rPr>
       </w:sdtEndPr>
       <w:sdtContent>
@@ -797,17 +799,7 @@
           <w:szCs w:val="20"/>
           <w:shd w:val="clear" w:color="auto" w:fill="FFFFFF"/>
         </w:rPr>
-        <w:t xml:space="preserve"> </w:t>
-      </w:r>
-      <w:r>
-        <w:rPr>
-          <w:rFonts w:ascii="Times New Roman" w:hAnsi="Times New Roman" w:cs="Times New Roman"/>
-          <w:color w:val="000000"/>
-          <w:sz w:val="20"/>
-          <w:szCs w:val="20"/>
-          <w:shd w:val="clear" w:color="auto" w:fill="FFFFFF"/>
-        </w:rPr>
-        <w:t>(cloud-computing noun - Definition, pictures, pronunciation and usage notes | Oxford Advanced American Dictionary at OxfordLearnersDictionaries.com, 2020)</w:t>
+        <w:t xml:space="preserve"> (cloud-computing noun - Definition, pictures, pronunciation and usage notes | Oxford Advanced American Dictionary at OxfordLearnersDictionaries.com, 2020)</w:t>
       </w:r>
       <w:r>
         <w:rPr>
@@ -823,7 +815,7 @@
         <w:pStyle w:val="ListParagraph"/>
         <w:numPr>
           <w:ilvl w:val="0"/>
-          <w:numId w:val="1"/>
+          <w:numId w:val="10"/>
         </w:numPr>
         <w:rPr>
           <w:rFonts w:ascii="Times New Roman" w:hAnsi="Times New Roman" w:cs="Times New Roman"/>
@@ -845,6 +837,22 @@
         </w:rPr>
         <w:t xml:space="preserve">Categorizing according to the service architecture </w:t>
       </w:r>
+      <w:r>
+        <w:rPr>
+          <w:rFonts w:ascii="Times New Roman" w:hAnsi="Times New Roman" w:cs="Times New Roman"/>
+          <w:color w:val="333333"/>
+          <w:shd w:val="clear" w:color="auto" w:fill="FFFFFF"/>
+        </w:rPr>
+        <w:t xml:space="preserve">and the accessibility </w:t>
+      </w:r>
+    </w:p>
+    <w:p>
+      <w:pPr>
+        <w:pStyle w:val="ListParagraph"/>
+        <w:rPr>
+          <w:rFonts w:ascii="Times New Roman" w:hAnsi="Times New Roman" w:cs="Times New Roman"/>
+        </w:rPr>
+      </w:pPr>
     </w:p>
     <w:p>
       <w:pPr>
@@ -1249,6 +1257,13 @@
     </w:p>
     <w:p>
       <w:pPr>
+        <w:rPr>
+          <w:rFonts w:ascii="Times New Roman" w:hAnsi="Times New Roman" w:cs="Times New Roman"/>
+        </w:rPr>
+      </w:pPr>
+    </w:p>
+    <w:p>
+      <w:pPr>
         <w:pStyle w:val="Heading2"/>
         <w:rPr>
           <w:rFonts w:ascii="Times New Roman" w:hAnsi="Times New Roman" w:cs="Times New Roman"/>
@@ -1469,6 +1484,20 @@
     </w:p>
     <w:p>
       <w:pPr>
+        <w:rPr>
+          <w:rFonts w:ascii="Times New Roman" w:hAnsi="Times New Roman" w:cs="Times New Roman"/>
+        </w:rPr>
+      </w:pPr>
+    </w:p>
+    <w:p>
+      <w:pPr>
+        <w:rPr>
+          <w:rFonts w:ascii="Times New Roman" w:hAnsi="Times New Roman" w:cs="Times New Roman"/>
+        </w:rPr>
+      </w:pPr>
+    </w:p>
+    <w:p>
+      <w:pPr>
         <w:pStyle w:val="Heading2"/>
         <w:rPr>
           <w:rFonts w:ascii="Times New Roman" w:hAnsi="Times New Roman" w:cs="Times New Roman"/>
@@ -1519,7 +1548,6 @@
           <w:rFonts w:ascii="Times New Roman" w:hAnsi="Times New Roman" w:cs="Times New Roman"/>
           <w:noProof/>
         </w:rPr>
-        <w:lastRenderedPageBreak/>
         <mc:AlternateContent>
           <mc:Choice Requires="wps">
             <w:drawing>
@@ -1584,31 +1612,7 @@
                               <w:rPr>
                                 <w:rFonts w:ascii="Times New Roman" w:hAnsi="Times New Roman" w:cs="Times New Roman"/>
                               </w:rPr>
-                              <w:t xml:space="preserve">Comparison between </w:t>
-                            </w:r>
-                            <w:r>
-                              <w:rPr>
-                                <w:rFonts w:ascii="Times New Roman" w:hAnsi="Times New Roman" w:cs="Times New Roman"/>
-                              </w:rPr>
-                              <w:t>IaaS, PaaS</w:t>
-                            </w:r>
-                            <w:r>
-                              <w:rPr>
-                                <w:rFonts w:ascii="Times New Roman" w:hAnsi="Times New Roman" w:cs="Times New Roman"/>
-                              </w:rPr>
-                              <w:t>,</w:t>
-                            </w:r>
-                            <w:r>
-                              <w:rPr>
-                                <w:rFonts w:ascii="Times New Roman" w:hAnsi="Times New Roman" w:cs="Times New Roman"/>
-                              </w:rPr>
-                              <w:t xml:space="preserve"> </w:t>
-                            </w:r>
-                            <w:r>
-                              <w:rPr>
-                                <w:rFonts w:ascii="Times New Roman" w:hAnsi="Times New Roman" w:cs="Times New Roman"/>
-                              </w:rPr>
-                              <w:t>SaaS</w:t>
+                              <w:t>Comparison between IaaS, PaaS, SaaS</w:t>
                             </w:r>
                             <w:r>
                               <w:rPr>
@@ -1664,31 +1668,7 @@
                         <w:rPr>
                           <w:rFonts w:ascii="Times New Roman" w:hAnsi="Times New Roman" w:cs="Times New Roman"/>
                         </w:rPr>
-                        <w:t xml:space="preserve">Comparison between </w:t>
-                      </w:r>
-                      <w:r>
-                        <w:rPr>
-                          <w:rFonts w:ascii="Times New Roman" w:hAnsi="Times New Roman" w:cs="Times New Roman"/>
-                        </w:rPr>
-                        <w:t>IaaS, PaaS</w:t>
-                      </w:r>
-                      <w:r>
-                        <w:rPr>
-                          <w:rFonts w:ascii="Times New Roman" w:hAnsi="Times New Roman" w:cs="Times New Roman"/>
-                        </w:rPr>
-                        <w:t>,</w:t>
-                      </w:r>
-                      <w:r>
-                        <w:rPr>
-                          <w:rFonts w:ascii="Times New Roman" w:hAnsi="Times New Roman" w:cs="Times New Roman"/>
-                        </w:rPr>
-                        <w:t xml:space="preserve"> </w:t>
-                      </w:r>
-                      <w:r>
-                        <w:rPr>
-                          <w:rFonts w:ascii="Times New Roman" w:hAnsi="Times New Roman" w:cs="Times New Roman"/>
-                        </w:rPr>
-                        <w:t>SaaS</w:t>
+                        <w:t>Comparison between IaaS, PaaS, SaaS</w:t>
                       </w:r>
                       <w:r>
                         <w:rPr>
@@ -1821,78 +1801,37 @@
     </w:p>
     <w:p>
       <w:pPr>
-        <w:ind w:left="360"/>
-        <w:rPr>
-          <w:rFonts w:ascii="Times New Roman" w:hAnsi="Times New Roman" w:cs="Times New Roman"/>
-        </w:rPr>
-      </w:pPr>
-    </w:p>
-    <w:p>
-      <w:pPr>
-        <w:ind w:left="360"/>
-        <w:rPr>
-          <w:rFonts w:ascii="Times New Roman" w:hAnsi="Times New Roman" w:cs="Times New Roman"/>
-        </w:rPr>
-      </w:pPr>
-    </w:p>
-    <w:p>
-      <w:pPr>
         <w:pStyle w:val="Heading2"/>
         <w:rPr>
           <w:rFonts w:ascii="Times New Roman" w:hAnsi="Times New Roman" w:cs="Times New Roman"/>
         </w:rPr>
       </w:pPr>
-      <w:bookmarkStart w:id="6" w:name="_Toc39398462"/>
-      <w:r>
-        <w:rPr>
-          <w:rFonts w:ascii="Times New Roman" w:hAnsi="Times New Roman" w:cs="Times New Roman"/>
-        </w:rPr>
-        <w:t>Why Cloud Computing is better compared to other Technologies</w:t>
-      </w:r>
-      <w:r>
-        <w:rPr>
-          <w:rFonts w:ascii="Times New Roman" w:hAnsi="Times New Roman" w:cs="Times New Roman"/>
-        </w:rPr>
-        <w:t xml:space="preserve"> for this </w:t>
-      </w:r>
-      <w:r>
-        <w:rPr>
-          <w:rFonts w:ascii="Times New Roman" w:hAnsi="Times New Roman" w:cs="Times New Roman"/>
-        </w:rPr>
-        <w:t>situation</w:t>
-      </w:r>
-      <w:bookmarkEnd w:id="6"/>
-    </w:p>
-    <w:p>
-      <w:pPr>
-        <w:rPr>
-          <w:rFonts w:ascii="Times New Roman" w:hAnsi="Times New Roman" w:cs="Times New Roman"/>
-        </w:rPr>
-      </w:pPr>
-    </w:p>
-    <w:p>
-      <w:pPr>
-        <w:rPr>
-          <w:rFonts w:ascii="Times New Roman" w:hAnsi="Times New Roman" w:cs="Times New Roman"/>
-        </w:rPr>
-      </w:pPr>
-      <w:r>
-        <w:rPr>
-          <w:rFonts w:ascii="Times New Roman" w:hAnsi="Times New Roman" w:cs="Times New Roman"/>
-        </w:rPr>
-        <w:t>Cloud vs</w:t>
-      </w:r>
-      <w:r>
-        <w:rPr>
-          <w:rFonts w:ascii="Times New Roman" w:hAnsi="Times New Roman" w:cs="Times New Roman"/>
-        </w:rPr>
-        <w:t xml:space="preserve"> </w:t>
-      </w:r>
-      <w:r>
-        <w:rPr>
-          <w:rFonts w:ascii="Times New Roman" w:hAnsi="Times New Roman" w:cs="Times New Roman"/>
-        </w:rPr>
-        <w:t>Traditional Servers</w:t>
+      <w:r>
+        <w:rPr>
+          <w:rFonts w:ascii="Times New Roman" w:hAnsi="Times New Roman" w:cs="Times New Roman"/>
+        </w:rPr>
+        <w:t>Public cloud vs Private cloud vs Hybrid Cloud</w:t>
+      </w:r>
+      <w:r>
+        <w:rPr>
+          <w:rFonts w:ascii="Times New Roman" w:hAnsi="Times New Roman" w:cs="Times New Roman"/>
+        </w:rPr>
+        <w:t xml:space="preserve"> (cloud categorization by </w:t>
+      </w:r>
+      <w:r>
+        <w:rPr>
+          <w:rFonts w:ascii="Times New Roman" w:hAnsi="Times New Roman" w:cs="Times New Roman"/>
+        </w:rPr>
+        <w:t>accessibility)</w:t>
+      </w:r>
+    </w:p>
+    <w:p>
+      <w:pPr>
+        <w:pStyle w:val="Heading3"/>
+      </w:pPr>
+      <w:r>
+        <w:br/>
+        <w:t>Public cloud</w:t>
       </w:r>
     </w:p>
     <w:p>
@@ -1902,48 +1841,9 @@
           <w:ilvl w:val="0"/>
           <w:numId w:val="3"/>
         </w:numPr>
-        <w:rPr>
-          <w:rFonts w:ascii="Times New Roman" w:hAnsi="Times New Roman" w:cs="Times New Roman"/>
-        </w:rPr>
-      </w:pPr>
-      <w:r>
-        <w:rPr>
-          <w:rFonts w:ascii="Times New Roman" w:hAnsi="Times New Roman" w:cs="Times New Roman"/>
-        </w:rPr>
-        <w:t>Do not</w:t>
-      </w:r>
-      <w:r>
-        <w:rPr>
-          <w:rFonts w:ascii="Times New Roman" w:hAnsi="Times New Roman" w:cs="Times New Roman"/>
-        </w:rPr>
-        <w:t xml:space="preserve"> have to manage the hardware. </w:t>
-      </w:r>
-    </w:p>
-    <w:p>
-      <w:pPr>
-        <w:pStyle w:val="ListParagraph"/>
-        <w:ind w:left="1440"/>
-        <w:rPr>
-          <w:rFonts w:ascii="Times New Roman" w:hAnsi="Times New Roman" w:cs="Times New Roman"/>
-        </w:rPr>
-      </w:pPr>
-      <w:r>
-        <w:rPr>
-          <w:rFonts w:ascii="Times New Roman" w:hAnsi="Times New Roman" w:cs="Times New Roman"/>
-        </w:rPr>
-        <w:t xml:space="preserve">For supermarket chain company you wound </w:t>
-      </w:r>
-      <w:r>
-        <w:rPr>
-          <w:rFonts w:ascii="Times New Roman" w:hAnsi="Times New Roman" w:cs="Times New Roman"/>
-        </w:rPr>
-        <w:t>must</w:t>
-      </w:r>
-      <w:r>
-        <w:rPr>
-          <w:rFonts w:ascii="Times New Roman" w:hAnsi="Times New Roman" w:cs="Times New Roman"/>
-        </w:rPr>
-        <w:t xml:space="preserve"> use extra resources to maintain a traditional server.</w:t>
+      </w:pPr>
+      <w:r>
+        <w:t>The most common cloud computing.</w:t>
       </w:r>
     </w:p>
     <w:p>
@@ -1953,48 +1853,9 @@
           <w:ilvl w:val="0"/>
           <w:numId w:val="3"/>
         </w:numPr>
-        <w:rPr>
-          <w:rFonts w:ascii="Times New Roman" w:hAnsi="Times New Roman" w:cs="Times New Roman"/>
-        </w:rPr>
-      </w:pPr>
-      <w:r>
-        <w:rPr>
-          <w:rFonts w:ascii="Times New Roman" w:hAnsi="Times New Roman" w:cs="Times New Roman"/>
-        </w:rPr>
-        <w:t>Cloud provides the same level of security and control as the traditional servers</w:t>
-      </w:r>
-    </w:p>
-    <w:p>
-      <w:pPr>
-        <w:pStyle w:val="ListParagraph"/>
-        <w:ind w:left="1440"/>
-        <w:rPr>
-          <w:rFonts w:ascii="Times New Roman" w:hAnsi="Times New Roman" w:cs="Times New Roman"/>
-        </w:rPr>
-      </w:pPr>
-      <w:r>
-        <w:rPr>
-          <w:rFonts w:ascii="Times New Roman" w:hAnsi="Times New Roman" w:cs="Times New Roman"/>
-        </w:rPr>
-        <w:t xml:space="preserve">When implementing an IT solution security is utmost important. When building a dedicated server handling, the security is handed to the company itself. but when using a cloud hosting platform </w:t>
-      </w:r>
-      <w:r>
-        <w:rPr>
-          <w:rFonts w:ascii="Times New Roman" w:hAnsi="Times New Roman" w:cs="Times New Roman"/>
-        </w:rPr>
-        <w:t>most of</w:t>
-      </w:r>
-      <w:r>
-        <w:rPr>
-          <w:rFonts w:ascii="Times New Roman" w:hAnsi="Times New Roman" w:cs="Times New Roman"/>
-        </w:rPr>
-        <w:t xml:space="preserve"> the security is handled by the cloud provider </w:t>
-      </w:r>
-      <w:r>
-        <w:rPr>
-          <w:rFonts w:ascii="Times New Roman" w:hAnsi="Times New Roman" w:cs="Times New Roman"/>
-        </w:rPr>
-        <w:t xml:space="preserve">which are more qualified and guaranteed to make your server secured. </w:t>
+      </w:pPr>
+      <w:r>
+        <w:t>The cloud servers (hardware) is owned by the service provider</w:t>
       </w:r>
     </w:p>
     <w:p>
@@ -2004,33 +1865,185 @@
           <w:ilvl w:val="0"/>
           <w:numId w:val="3"/>
         </w:numPr>
-        <w:rPr>
-          <w:rFonts w:ascii="Times New Roman" w:hAnsi="Times New Roman" w:cs="Times New Roman"/>
-        </w:rPr>
-      </w:pPr>
-      <w:r>
-        <w:rPr>
-          <w:rFonts w:ascii="Times New Roman" w:hAnsi="Times New Roman" w:cs="Times New Roman"/>
-        </w:rPr>
-        <w:t xml:space="preserve">Cloud is more scalable </w:t>
-      </w:r>
-      <w:r>
-        <w:rPr>
-          <w:rFonts w:ascii="Times New Roman" w:hAnsi="Times New Roman" w:cs="Times New Roman"/>
-        </w:rPr>
-        <w:t xml:space="preserve">compared to traditional servers. Especially when it comes to storage and it also cost efficient.in </w:t>
-      </w:r>
-      <w:r>
-        <w:rPr>
-          <w:rFonts w:ascii="Times New Roman" w:hAnsi="Times New Roman" w:cs="Times New Roman"/>
-        </w:rPr>
-        <w:t>a cloud</w:t>
-      </w:r>
-      <w:r>
-        <w:rPr>
-          <w:rFonts w:ascii="Times New Roman" w:hAnsi="Times New Roman" w:cs="Times New Roman"/>
-        </w:rPr>
-        <w:t xml:space="preserve"> server storage can be added as needed.</w:t>
+      </w:pPr>
+      <w:r>
+        <w:t>Easy and affordable compared to other types</w:t>
+      </w:r>
+    </w:p>
+    <w:p>
+      <w:pPr>
+        <w:pStyle w:val="Heading3"/>
+      </w:pPr>
+      <w:r>
+        <w:t>Private Cloud</w:t>
+      </w:r>
+    </w:p>
+    <w:p>
+      <w:pPr>
+        <w:pStyle w:val="ListParagraph"/>
+        <w:numPr>
+          <w:ilvl w:val="0"/>
+          <w:numId w:val="11"/>
+        </w:numPr>
+      </w:pPr>
+      <w:r>
+        <w:t xml:space="preserve">Exclusive to a single company </w:t>
+      </w:r>
+    </w:p>
+    <w:p>
+      <w:pPr>
+        <w:pStyle w:val="ListParagraph"/>
+        <w:numPr>
+          <w:ilvl w:val="0"/>
+          <w:numId w:val="11"/>
+        </w:numPr>
+      </w:pPr>
+      <w:r>
+        <w:t>This can be placed inside the company premises or outside</w:t>
+      </w:r>
+    </w:p>
+    <w:p>
+      <w:pPr>
+        <w:pStyle w:val="ListParagraph"/>
+        <w:numPr>
+          <w:ilvl w:val="0"/>
+          <w:numId w:val="11"/>
+        </w:numPr>
+      </w:pPr>
+      <w:r>
+        <w:t>Only</w:t>
+      </w:r>
+      <w:r>
+        <w:t xml:space="preserve"> accessed</w:t>
+      </w:r>
+      <w:r>
+        <w:t xml:space="preserve"> and controlled</w:t>
+      </w:r>
+      <w:r>
+        <w:t xml:space="preserve"> </w:t>
+      </w:r>
+      <w:r>
+        <w:t>by</w:t>
+      </w:r>
+      <w:r>
+        <w:t xml:space="preserve"> the company </w:t>
+      </w:r>
+      <w:r>
+        <w:t>employees</w:t>
+      </w:r>
+    </w:p>
+    <w:p>
+      <w:pPr>
+        <w:pStyle w:val="Heading3"/>
+      </w:pPr>
+      <w:r>
+        <w:t>Hybrid Cloud</w:t>
+      </w:r>
+    </w:p>
+    <w:p>
+      <w:pPr>
+        <w:pStyle w:val="ListParagraph"/>
+        <w:numPr>
+          <w:ilvl w:val="0"/>
+          <w:numId w:val="12"/>
+        </w:numPr>
+      </w:pPr>
+      <w:r>
+        <w:t>Combination of both Public and private clouds</w:t>
+      </w:r>
+    </w:p>
+    <w:p>
+      <w:pPr>
+        <w:pStyle w:val="ListParagraph"/>
+        <w:numPr>
+          <w:ilvl w:val="0"/>
+          <w:numId w:val="12"/>
+        </w:numPr>
+      </w:pPr>
+      <w:r>
+        <w:t>Some functionalities are handled by the public cloud while private cloud handles the company exclusive operations.</w:t>
+      </w:r>
+    </w:p>
+    <w:p>
+      <w:pPr>
+        <w:pStyle w:val="ListParagraph"/>
+        <w:ind w:left="1440"/>
+      </w:pPr>
+    </w:p>
+    <w:p>
+      <w:pPr>
+        <w:ind w:left="360"/>
+        <w:rPr>
+          <w:rFonts w:ascii="Times New Roman" w:hAnsi="Times New Roman" w:cs="Times New Roman"/>
+        </w:rPr>
+      </w:pPr>
+    </w:p>
+    <w:p>
+      <w:pPr>
+        <w:ind w:left="360"/>
+        <w:rPr>
+          <w:rFonts w:ascii="Times New Roman" w:hAnsi="Times New Roman" w:cs="Times New Roman"/>
+        </w:rPr>
+      </w:pPr>
+    </w:p>
+    <w:p>
+      <w:pPr>
+        <w:pStyle w:val="Heading2"/>
+        <w:rPr>
+          <w:rFonts w:ascii="Times New Roman" w:hAnsi="Times New Roman" w:cs="Times New Roman"/>
+        </w:rPr>
+      </w:pPr>
+      <w:bookmarkStart w:id="6" w:name="_Toc39398462"/>
+      <w:r>
+        <w:rPr>
+          <w:rFonts w:ascii="Times New Roman" w:hAnsi="Times New Roman" w:cs="Times New Roman"/>
+        </w:rPr>
+        <w:t>Why Cloud Computing is better compared to other Technologies</w:t>
+      </w:r>
+      <w:r>
+        <w:rPr>
+          <w:rFonts w:ascii="Times New Roman" w:hAnsi="Times New Roman" w:cs="Times New Roman"/>
+        </w:rPr>
+        <w:t xml:space="preserve"> for this </w:t>
+      </w:r>
+      <w:r>
+        <w:rPr>
+          <w:rFonts w:ascii="Times New Roman" w:hAnsi="Times New Roman" w:cs="Times New Roman"/>
+        </w:rPr>
+        <w:t>situation</w:t>
+      </w:r>
+      <w:bookmarkEnd w:id="6"/>
+    </w:p>
+    <w:p>
+      <w:pPr>
+        <w:rPr>
+          <w:rFonts w:ascii="Times New Roman" w:hAnsi="Times New Roman" w:cs="Times New Roman"/>
+        </w:rPr>
+      </w:pPr>
+    </w:p>
+    <w:p>
+      <w:pPr>
+        <w:rPr>
+          <w:rFonts w:ascii="Times New Roman" w:hAnsi="Times New Roman" w:cs="Times New Roman"/>
+        </w:rPr>
+      </w:pPr>
+      <w:r>
+        <w:rPr>
+          <w:rFonts w:ascii="Times New Roman" w:hAnsi="Times New Roman" w:cs="Times New Roman"/>
+        </w:rPr>
+        <w:t>Cloud vs</w:t>
+      </w:r>
+      <w:r>
+        <w:rPr>
+          <w:rFonts w:ascii="Times New Roman" w:hAnsi="Times New Roman" w:cs="Times New Roman"/>
+        </w:rPr>
+        <w:t xml:space="preserve"> </w:t>
+      </w:r>
+      <w:r>
+        <w:rPr>
+          <w:rFonts w:ascii="Times New Roman" w:hAnsi="Times New Roman" w:cs="Times New Roman"/>
+        </w:rPr>
+        <w:t>Traditional Servers</w:t>
       </w:r>
     </w:p>
     <w:p>
@@ -2048,25 +2061,40 @@
         <w:rPr>
           <w:rFonts w:ascii="Times New Roman" w:hAnsi="Times New Roman" w:cs="Times New Roman"/>
         </w:rPr>
-        <w:t xml:space="preserve">When it comes to backups cloud backups can be accessed from </w:t>
-      </w:r>
-      <w:r>
-        <w:rPr>
-          <w:rFonts w:ascii="Times New Roman" w:hAnsi="Times New Roman" w:cs="Times New Roman"/>
-        </w:rPr>
-        <w:t>anywhere.</w:t>
-      </w:r>
-      <w:r>
-        <w:rPr>
-          <w:rFonts w:ascii="Times New Roman" w:hAnsi="Times New Roman" w:cs="Times New Roman"/>
-        </w:rPr>
-        <w:t xml:space="preserve"> but in traditional servers </w:t>
-      </w:r>
-      <w:r>
-        <w:rPr>
-          <w:rFonts w:ascii="Times New Roman" w:hAnsi="Times New Roman" w:cs="Times New Roman"/>
-        </w:rPr>
-        <w:t>.and backups can be done regularly depending on your need.</w:t>
+        <w:t>Do not</w:t>
+      </w:r>
+      <w:r>
+        <w:rPr>
+          <w:rFonts w:ascii="Times New Roman" w:hAnsi="Times New Roman" w:cs="Times New Roman"/>
+        </w:rPr>
+        <w:t xml:space="preserve"> have to manage the hardware. </w:t>
+      </w:r>
+    </w:p>
+    <w:p>
+      <w:pPr>
+        <w:pStyle w:val="ListParagraph"/>
+        <w:ind w:left="1440"/>
+        <w:rPr>
+          <w:rFonts w:ascii="Times New Roman" w:hAnsi="Times New Roman" w:cs="Times New Roman"/>
+        </w:rPr>
+      </w:pPr>
+      <w:r>
+        <w:rPr>
+          <w:rFonts w:ascii="Times New Roman" w:hAnsi="Times New Roman" w:cs="Times New Roman"/>
+        </w:rPr>
+        <w:t xml:space="preserve">For supermarket chain company you wound </w:t>
+      </w:r>
+      <w:r>
+        <w:rPr>
+          <w:rFonts w:ascii="Times New Roman" w:hAnsi="Times New Roman" w:cs="Times New Roman"/>
+        </w:rPr>
+        <w:t>must</w:t>
+      </w:r>
+      <w:r>
+        <w:rPr>
+          <w:rFonts w:ascii="Times New Roman" w:hAnsi="Times New Roman" w:cs="Times New Roman"/>
+        </w:rPr>
+        <w:t xml:space="preserve"> use extra resources to maintain a traditional server.</w:t>
       </w:r>
     </w:p>
     <w:p>
@@ -2080,6 +2108,12 @@
           <w:rFonts w:ascii="Times New Roman" w:hAnsi="Times New Roman" w:cs="Times New Roman"/>
         </w:rPr>
       </w:pPr>
+      <w:r>
+        <w:rPr>
+          <w:rFonts w:ascii="Times New Roman" w:hAnsi="Times New Roman" w:cs="Times New Roman"/>
+        </w:rPr>
+        <w:t>Cloud provides the same level of security and control as the traditional servers</w:t>
+      </w:r>
     </w:p>
     <w:p>
       <w:pPr>
@@ -2089,11 +2123,110 @@
           <w:rFonts w:ascii="Times New Roman" w:hAnsi="Times New Roman" w:cs="Times New Roman"/>
         </w:rPr>
       </w:pPr>
+      <w:r>
+        <w:rPr>
+          <w:rFonts w:ascii="Times New Roman" w:hAnsi="Times New Roman" w:cs="Times New Roman"/>
+        </w:rPr>
+        <w:t xml:space="preserve">When implementing an IT solution security is utmost important. When building a dedicated server handling, the security is handed to the company itself. but when using a cloud hosting platform </w:t>
+      </w:r>
+      <w:r>
+        <w:rPr>
+          <w:rFonts w:ascii="Times New Roman" w:hAnsi="Times New Roman" w:cs="Times New Roman"/>
+        </w:rPr>
+        <w:t>most of</w:t>
+      </w:r>
+      <w:r>
+        <w:rPr>
+          <w:rFonts w:ascii="Times New Roman" w:hAnsi="Times New Roman" w:cs="Times New Roman"/>
+        </w:rPr>
+        <w:t xml:space="preserve"> the security is handled by the cloud provider </w:t>
+      </w:r>
+      <w:r>
+        <w:rPr>
+          <w:rFonts w:ascii="Times New Roman" w:hAnsi="Times New Roman" w:cs="Times New Roman"/>
+        </w:rPr>
+        <w:t xml:space="preserve">which are more qualified and guaranteed to make your server secured. </w:t>
+      </w:r>
     </w:p>
     <w:p>
       <w:pPr>
         <w:pStyle w:val="ListParagraph"/>
-        <w:ind w:left="1440"/>
+        <w:numPr>
+          <w:ilvl w:val="0"/>
+          <w:numId w:val="3"/>
+        </w:numPr>
+        <w:rPr>
+          <w:rFonts w:ascii="Times New Roman" w:hAnsi="Times New Roman" w:cs="Times New Roman"/>
+        </w:rPr>
+      </w:pPr>
+      <w:r>
+        <w:rPr>
+          <w:rFonts w:ascii="Times New Roman" w:hAnsi="Times New Roman" w:cs="Times New Roman"/>
+        </w:rPr>
+        <w:t xml:space="preserve">Cloud is more scalable </w:t>
+      </w:r>
+      <w:r>
+        <w:rPr>
+          <w:rFonts w:ascii="Times New Roman" w:hAnsi="Times New Roman" w:cs="Times New Roman"/>
+        </w:rPr>
+        <w:t xml:space="preserve">compared to traditional servers. Especially when it comes to storage and it also cost efficient.in </w:t>
+      </w:r>
+      <w:r>
+        <w:rPr>
+          <w:rFonts w:ascii="Times New Roman" w:hAnsi="Times New Roman" w:cs="Times New Roman"/>
+        </w:rPr>
+        <w:t>a cloud</w:t>
+      </w:r>
+      <w:r>
+        <w:rPr>
+          <w:rFonts w:ascii="Times New Roman" w:hAnsi="Times New Roman" w:cs="Times New Roman"/>
+        </w:rPr>
+        <w:t xml:space="preserve"> server storage can be added as needed.</w:t>
+      </w:r>
+    </w:p>
+    <w:p>
+      <w:pPr>
+        <w:pStyle w:val="ListParagraph"/>
+        <w:numPr>
+          <w:ilvl w:val="0"/>
+          <w:numId w:val="3"/>
+        </w:numPr>
+        <w:rPr>
+          <w:rFonts w:ascii="Times New Roman" w:hAnsi="Times New Roman" w:cs="Times New Roman"/>
+        </w:rPr>
+      </w:pPr>
+      <w:r>
+        <w:rPr>
+          <w:rFonts w:ascii="Times New Roman" w:hAnsi="Times New Roman" w:cs="Times New Roman"/>
+        </w:rPr>
+        <w:t xml:space="preserve">When it comes to backups cloud backups can be accessed from </w:t>
+      </w:r>
+      <w:r>
+        <w:rPr>
+          <w:rFonts w:ascii="Times New Roman" w:hAnsi="Times New Roman" w:cs="Times New Roman"/>
+        </w:rPr>
+        <w:t>anywhere.</w:t>
+      </w:r>
+      <w:r>
+        <w:rPr>
+          <w:rFonts w:ascii="Times New Roman" w:hAnsi="Times New Roman" w:cs="Times New Roman"/>
+        </w:rPr>
+        <w:t xml:space="preserve"> but in traditional servers </w:t>
+      </w:r>
+      <w:r>
+        <w:rPr>
+          <w:rFonts w:ascii="Times New Roman" w:hAnsi="Times New Roman" w:cs="Times New Roman"/>
+        </w:rPr>
+        <w:t>.and backups can be done regularly depending on your need.</w:t>
+      </w:r>
+    </w:p>
+    <w:p>
+      <w:pPr>
+        <w:pStyle w:val="ListParagraph"/>
+        <w:numPr>
+          <w:ilvl w:val="0"/>
+          <w:numId w:val="3"/>
+        </w:numPr>
         <w:rPr>
           <w:rFonts w:ascii="Times New Roman" w:hAnsi="Times New Roman" w:cs="Times New Roman"/>
         </w:rPr>
@@ -2190,23 +2323,39 @@
           <w:rFonts w:ascii="Times New Roman" w:hAnsi="Times New Roman" w:cs="Times New Roman"/>
           <w:noProof/>
         </w:rPr>
+        <w:t>Vertualization is mostle centerd on a one single machine . if one machine  beaks down it have the potential to fail the whole system.</w:t>
+      </w:r>
+    </w:p>
+    <w:p>
+      <w:pPr>
+        <w:pStyle w:val="ListParagraph"/>
+        <w:ind w:left="1440"/>
+        <w:rPr>
+          <w:rFonts w:ascii="Times New Roman" w:hAnsi="Times New Roman" w:cs="Times New Roman"/>
+        </w:rPr>
+      </w:pPr>
+      <w:r>
+        <w:rPr>
+          <w:rFonts w:ascii="Times New Roman" w:hAnsi="Times New Roman" w:cs="Times New Roman"/>
+          <w:noProof/>
+        </w:rPr>
         <w:drawing>
-          <wp:anchor distT="0" distB="0" distL="114300" distR="114300" simplePos="0" relativeHeight="251658240" behindDoc="1" locked="0" layoutInCell="1" allowOverlap="1" wp14:anchorId="06E54789" wp14:editId="47E2520D">
+          <wp:anchor distT="0" distB="0" distL="114300" distR="114300" simplePos="0" relativeHeight="251658240" behindDoc="1" locked="0" layoutInCell="1" allowOverlap="1" wp14:anchorId="06E54789" wp14:editId="18D0A609">
             <wp:simplePos x="0" y="0"/>
-            <wp:positionH relativeFrom="page">
-              <wp:posOffset>1143000</wp:posOffset>
+            <wp:positionH relativeFrom="margin">
+              <wp:posOffset>899160</wp:posOffset>
             </wp:positionH>
             <wp:positionV relativeFrom="paragraph">
-              <wp:posOffset>48049</wp:posOffset>
+              <wp:posOffset>55880</wp:posOffset>
             </wp:positionV>
-            <wp:extent cx="3632200" cy="2157730"/>
-            <wp:effectExtent l="0" t="0" r="6350" b="0"/>
+            <wp:extent cx="2468880" cy="1466215"/>
+            <wp:effectExtent l="0" t="0" r="7620" b="635"/>
             <wp:wrapTight wrapText="bothSides">
               <wp:wrapPolygon edited="0">
                 <wp:start x="0" y="0"/>
-                <wp:lineTo x="0" y="21358"/>
-                <wp:lineTo x="21524" y="21358"/>
-                <wp:lineTo x="21524" y="0"/>
+                <wp:lineTo x="0" y="21329"/>
+                <wp:lineTo x="21500" y="21329"/>
+                <wp:lineTo x="21500" y="0"/>
                 <wp:lineTo x="0" y="0"/>
               </wp:wrapPolygon>
             </wp:wrapTight>
@@ -2239,7 +2388,7 @@
                   <pic:spPr bwMode="auto">
                     <a:xfrm>
                       <a:off x="0" y="0"/>
-                      <a:ext cx="3632200" cy="2157730"/>
+                      <a:ext cx="2468880" cy="1466215"/>
                     </a:xfrm>
                     <a:prstGeom prst="rect">
                       <a:avLst/>
@@ -2261,13 +2410,6 @@
           </wp:anchor>
         </w:drawing>
       </w:r>
-      <w:r>
-        <w:rPr>
-          <w:rFonts w:ascii="Times New Roman" w:hAnsi="Times New Roman" w:cs="Times New Roman"/>
-          <w:noProof/>
-        </w:rPr>
-        <w:t>Vertualization is mostle centerd on a one single machine . if one machine  beaks down it have the potential to fail the whole system.</w:t>
-      </w:r>
     </w:p>
     <w:p>
       <w:pPr>
@@ -2275,37 +2417,6 @@
         <w:ind w:left="1440"/>
         <w:rPr>
           <w:rFonts w:ascii="Times New Roman" w:hAnsi="Times New Roman" w:cs="Times New Roman"/>
-        </w:rPr>
-      </w:pPr>
-    </w:p>
-    <w:p>
-      <w:pPr>
-        <w:pStyle w:val="Heading2"/>
-        <w:rPr>
-          <w:rFonts w:ascii="Times New Roman" w:hAnsi="Times New Roman" w:cs="Times New Roman"/>
-        </w:rPr>
-      </w:pPr>
-      <w:bookmarkStart w:id="7" w:name="_Toc39398463"/>
-      <w:r>
-        <w:rPr>
-          <w:rFonts w:ascii="Times New Roman" w:hAnsi="Times New Roman" w:cs="Times New Roman"/>
-        </w:rPr>
-        <w:t xml:space="preserve">My </w:t>
-      </w:r>
-      <w:r>
-        <w:rPr>
-          <w:rFonts w:ascii="Times New Roman" w:hAnsi="Times New Roman" w:cs="Times New Roman"/>
-        </w:rPr>
-        <w:t>solution</w:t>
-      </w:r>
-      <w:bookmarkEnd w:id="7"/>
-    </w:p>
-    <w:p>
-      <w:pPr>
-        <w:rPr>
-          <w:rFonts w:ascii="Times New Roman" w:hAnsi="Times New Roman" w:cs="Times New Roman"/>
-          <w:sz w:val="24"/>
-          <w:szCs w:val="24"/>
         </w:rPr>
       </w:pPr>
       <w:r>
@@ -2316,22 +2427,22 @@
         <mc:AlternateContent>
           <mc:Choice Requires="wps">
             <w:drawing>
-              <wp:anchor distT="45720" distB="45720" distL="114300" distR="114300" simplePos="0" relativeHeight="251663360" behindDoc="1" locked="0" layoutInCell="1" allowOverlap="1" wp14:anchorId="0D34F33F" wp14:editId="06B19F2D">
+              <wp:anchor distT="45720" distB="45720" distL="114300" distR="114300" simplePos="0" relativeHeight="251663360" behindDoc="1" locked="0" layoutInCell="1" allowOverlap="1" wp14:anchorId="0D34F33F" wp14:editId="6E459183">
                 <wp:simplePos x="0" y="0"/>
                 <wp:positionH relativeFrom="margin">
-                  <wp:posOffset>-76200</wp:posOffset>
+                  <wp:posOffset>3695700</wp:posOffset>
                 </wp:positionH>
                 <wp:positionV relativeFrom="paragraph">
-                  <wp:posOffset>1035050</wp:posOffset>
+                  <wp:posOffset>80645</wp:posOffset>
                 </wp:positionV>
-                <wp:extent cx="3337560" cy="434340"/>
-                <wp:effectExtent l="0" t="0" r="15240" b="22860"/>
+                <wp:extent cx="1828800" cy="899160"/>
+                <wp:effectExtent l="0" t="0" r="19050" b="15240"/>
                 <wp:wrapTight wrapText="bothSides">
                   <wp:wrapPolygon edited="0">
                     <wp:start x="0" y="0"/>
-                    <wp:lineTo x="0" y="21789"/>
-                    <wp:lineTo x="21575" y="21789"/>
-                    <wp:lineTo x="21575" y="0"/>
+                    <wp:lineTo x="0" y="21508"/>
+                    <wp:lineTo x="21600" y="21508"/>
+                    <wp:lineTo x="21600" y="0"/>
                     <wp:lineTo x="0" y="0"/>
                   </wp:wrapPolygon>
                 </wp:wrapTight>
@@ -2348,7 +2459,7 @@
                       <wps:spPr bwMode="auto">
                         <a:xfrm>
                           <a:off x="0" y="0"/>
-                          <a:ext cx="3337560" cy="434340"/>
+                          <a:ext cx="1828800" cy="899160"/>
                         </a:xfrm>
                         <a:prstGeom prst="rect">
                           <a:avLst/>
@@ -2404,7 +2515,7 @@
           </mc:Choice>
           <mc:Fallback>
             <w:pict>
-              <v:shape w14:anchorId="0D34F33F" id="_x0000_s1027" type="#_x0000_t202" style="position:absolute;margin-left:-6pt;margin-top:81.5pt;width:262.8pt;height:34.2pt;z-index:-251653120;visibility:visible;mso-wrap-style:square;mso-width-percent:0;mso-height-percent:0;mso-wrap-distance-left:9pt;mso-wrap-distance-top:3.6pt;mso-wrap-distance-right:9pt;mso-wrap-distance-bottom:3.6pt;mso-position-horizontal:absolute;mso-position-horizontal-relative:margin;mso-position-vertical:absolute;mso-position-vertical-relative:text;mso-width-percent:0;mso-height-percent:0;mso-width-relative:margin;mso-height-relative:margin;v-text-anchor:top" o:gfxdata="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">
+              <v:shape w14:anchorId="0D34F33F" id="_x0000_s1027" type="#_x0000_t202" style="position:absolute;left:0;text-align:left;margin-left:291pt;margin-top:6.35pt;width:2in;height:70.8pt;z-index:-251653120;visibility:visible;mso-wrap-style:square;mso-width-percent:0;mso-height-percent:0;mso-wrap-distance-left:9pt;mso-wrap-distance-top:3.6pt;mso-wrap-distance-right:9pt;mso-wrap-distance-bottom:3.6pt;mso-position-horizontal:absolute;mso-position-horizontal-relative:margin;mso-position-vertical:absolute;mso-position-vertical-relative:text;mso-width-percent:0;mso-height-percent:0;mso-width-relative:margin;mso-height-relative:margin;v-text-anchor:top" o:gfxdata="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">
                 <v:textbox>
                   <w:txbxContent>
                     <w:p>
@@ -2433,32 +2544,230 @@
           </mc:Fallback>
         </mc:AlternateContent>
       </w:r>
+    </w:p>
+    <w:p>
+      <w:pPr>
+        <w:pStyle w:val="ListParagraph"/>
+        <w:ind w:left="1440"/>
+        <w:rPr>
+          <w:rFonts w:ascii="Times New Roman" w:hAnsi="Times New Roman" w:cs="Times New Roman"/>
+        </w:rPr>
+      </w:pPr>
+    </w:p>
+    <w:p>
+      <w:pPr>
+        <w:pStyle w:val="ListParagraph"/>
+        <w:ind w:left="1440"/>
+        <w:rPr>
+          <w:rFonts w:ascii="Times New Roman" w:hAnsi="Times New Roman" w:cs="Times New Roman"/>
+        </w:rPr>
+      </w:pPr>
+    </w:p>
+    <w:p>
+      <w:pPr>
+        <w:pStyle w:val="ListParagraph"/>
+        <w:ind w:left="1440"/>
+        <w:rPr>
+          <w:rFonts w:ascii="Times New Roman" w:hAnsi="Times New Roman" w:cs="Times New Roman"/>
+        </w:rPr>
+      </w:pPr>
+    </w:p>
+    <w:p>
+      <w:pPr>
+        <w:pStyle w:val="ListParagraph"/>
+        <w:ind w:left="1440"/>
+        <w:rPr>
+          <w:rFonts w:ascii="Times New Roman" w:hAnsi="Times New Roman" w:cs="Times New Roman"/>
+        </w:rPr>
+      </w:pPr>
+    </w:p>
+    <w:p>
+      <w:pPr>
+        <w:pStyle w:val="ListParagraph"/>
+        <w:ind w:left="1440"/>
+        <w:rPr>
+          <w:rFonts w:ascii="Times New Roman" w:hAnsi="Times New Roman" w:cs="Times New Roman"/>
+        </w:rPr>
+      </w:pPr>
+    </w:p>
+    <w:p>
+      <w:pPr>
+        <w:pStyle w:val="ListParagraph"/>
+        <w:ind w:left="1440"/>
+        <w:rPr>
+          <w:rFonts w:ascii="Times New Roman" w:hAnsi="Times New Roman" w:cs="Times New Roman"/>
+        </w:rPr>
+      </w:pPr>
+    </w:p>
+    <w:p>
+      <w:pPr>
+        <w:pStyle w:val="ListParagraph"/>
+        <w:ind w:left="1440"/>
+        <w:rPr>
+          <w:rFonts w:ascii="Times New Roman" w:hAnsi="Times New Roman" w:cs="Times New Roman"/>
+        </w:rPr>
+      </w:pPr>
+    </w:p>
+    <w:p>
+      <w:pPr>
+        <w:pStyle w:val="ListParagraph"/>
+        <w:ind w:left="1440"/>
+        <w:rPr>
+          <w:rFonts w:ascii="Times New Roman" w:hAnsi="Times New Roman" w:cs="Times New Roman"/>
+        </w:rPr>
+      </w:pPr>
+    </w:p>
+    <w:p>
+      <w:pPr>
+        <w:pStyle w:val="ListParagraph"/>
+        <w:ind w:left="1440"/>
+        <w:rPr>
+          <w:rFonts w:ascii="Times New Roman" w:hAnsi="Times New Roman" w:cs="Times New Roman"/>
+        </w:rPr>
+      </w:pPr>
+    </w:p>
+    <w:p>
+      <w:pPr>
+        <w:pStyle w:val="ListParagraph"/>
+        <w:ind w:left="1440"/>
+        <w:rPr>
+          <w:rFonts w:ascii="Times New Roman" w:hAnsi="Times New Roman" w:cs="Times New Roman"/>
+        </w:rPr>
+      </w:pPr>
+    </w:p>
+    <w:p>
+      <w:pPr>
+        <w:pStyle w:val="ListParagraph"/>
+        <w:ind w:left="1440"/>
+        <w:rPr>
+          <w:rFonts w:ascii="Times New Roman" w:hAnsi="Times New Roman" w:cs="Times New Roman"/>
+        </w:rPr>
+      </w:pPr>
+    </w:p>
+    <w:p>
+      <w:pPr>
+        <w:pStyle w:val="ListParagraph"/>
+        <w:ind w:left="1440"/>
+        <w:rPr>
+          <w:rFonts w:ascii="Times New Roman" w:hAnsi="Times New Roman" w:cs="Times New Roman"/>
+        </w:rPr>
+      </w:pPr>
+    </w:p>
+    <w:p>
+      <w:pPr>
+        <w:pStyle w:val="Heading2"/>
+        <w:rPr>
+          <w:rFonts w:ascii="Times New Roman" w:hAnsi="Times New Roman" w:cs="Times New Roman"/>
+        </w:rPr>
+      </w:pPr>
+      <w:bookmarkStart w:id="7" w:name="_Toc39398463"/>
+      <w:r>
+        <w:rPr>
+          <w:rFonts w:ascii="Times New Roman" w:hAnsi="Times New Roman" w:cs="Times New Roman"/>
+        </w:rPr>
+        <w:lastRenderedPageBreak/>
+        <w:t xml:space="preserve">My </w:t>
+      </w:r>
+      <w:r>
+        <w:rPr>
+          <w:rFonts w:ascii="Times New Roman" w:hAnsi="Times New Roman" w:cs="Times New Roman"/>
+        </w:rPr>
+        <w:t>solution</w:t>
+      </w:r>
+      <w:bookmarkEnd w:id="7"/>
+      <w:r>
+        <w:rPr>
+          <w:rFonts w:ascii="Times New Roman" w:hAnsi="Times New Roman" w:cs="Times New Roman"/>
+        </w:rPr>
+        <w:t xml:space="preserve"> and </w:t>
+      </w:r>
+      <w:bookmarkStart w:id="8" w:name="_Toc39398464"/>
+      <w:r>
+        <w:rPr>
+          <w:rFonts w:ascii="Times New Roman" w:hAnsi="Times New Roman" w:cs="Times New Roman"/>
+        </w:rPr>
+        <w:t>Conclusion</w:t>
+      </w:r>
+      <w:bookmarkEnd w:id="8"/>
+    </w:p>
+    <w:p>
+      <w:pPr>
+        <w:rPr>
+          <w:rFonts w:ascii="Times New Roman" w:hAnsi="Times New Roman" w:cs="Times New Roman"/>
+          <w:sz w:val="24"/>
+          <w:szCs w:val="24"/>
+        </w:rPr>
+      </w:pPr>
+      <w:r>
+        <w:rPr>
+          <w:rFonts w:ascii="Times New Roman" w:hAnsi="Times New Roman" w:cs="Times New Roman"/>
+          <w:sz w:val="24"/>
+          <w:szCs w:val="24"/>
+        </w:rPr>
+        <w:t xml:space="preserve">In this scenario my solution is to use cloud </w:t>
+      </w:r>
+      <w:r>
+        <w:rPr>
+          <w:rFonts w:ascii="Times New Roman" w:hAnsi="Times New Roman" w:cs="Times New Roman"/>
+          <w:sz w:val="24"/>
+          <w:szCs w:val="24"/>
+        </w:rPr>
+        <w:t>Infrastructure as a service to implement the supermarket chain system.</w:t>
+      </w:r>
+    </w:p>
+    <w:p>
+      <w:pPr>
+        <w:rPr>
+          <w:rFonts w:ascii="Times New Roman" w:hAnsi="Times New Roman" w:cs="Times New Roman"/>
+          <w:sz w:val="24"/>
+          <w:szCs w:val="24"/>
+        </w:rPr>
+      </w:pPr>
+      <w:r>
+        <w:rPr>
+          <w:rFonts w:ascii="Times New Roman" w:hAnsi="Times New Roman" w:cs="Times New Roman"/>
+          <w:sz w:val="24"/>
+          <w:szCs w:val="24"/>
+        </w:rPr>
+        <w:t>Why?</w:t>
+      </w:r>
+    </w:p>
+    <w:p>
+      <w:pPr>
+        <w:rPr>
+          <w:rFonts w:ascii="Times New Roman" w:hAnsi="Times New Roman" w:cs="Times New Roman"/>
+          <w:sz w:val="24"/>
+          <w:szCs w:val="24"/>
+        </w:rPr>
+      </w:pPr>
       <w:r>
         <w:rPr>
           <w:rFonts w:ascii="Times New Roman" w:hAnsi="Times New Roman" w:cs="Times New Roman"/>
           <w:noProof/>
+          <w:sz w:val="24"/>
+          <w:szCs w:val="24"/>
         </w:rPr>
         <w:drawing>
-          <wp:anchor distT="0" distB="0" distL="114300" distR="114300" simplePos="0" relativeHeight="251659264" behindDoc="1" locked="0" layoutInCell="1" allowOverlap="1" wp14:anchorId="13A7F886" wp14:editId="132C6C53">
+          <wp:anchor distT="0" distB="0" distL="114300" distR="114300" simplePos="0" relativeHeight="251664384" behindDoc="1" locked="0" layoutInCell="1" allowOverlap="1" wp14:anchorId="26C7619F" wp14:editId="358C4EFC">
             <wp:simplePos x="0" y="0"/>
             <wp:positionH relativeFrom="margin">
-              <wp:posOffset>3329940</wp:posOffset>
+              <wp:align>right</wp:align>
             </wp:positionH>
             <wp:positionV relativeFrom="paragraph">
-              <wp:posOffset>1025525</wp:posOffset>
+              <wp:posOffset>53340</wp:posOffset>
             </wp:positionV>
-            <wp:extent cx="3002280" cy="3678555"/>
-            <wp:effectExtent l="0" t="0" r="7620" b="0"/>
+            <wp:extent cx="3014980" cy="3695700"/>
+            <wp:effectExtent l="0" t="0" r="0" b="0"/>
             <wp:wrapTight wrapText="bothSides">
               <wp:wrapPolygon edited="0">
                 <wp:start x="0" y="0"/>
-                <wp:lineTo x="0" y="21477"/>
-                <wp:lineTo x="21518" y="21477"/>
-                <wp:lineTo x="21518" y="0"/>
+                <wp:lineTo x="0" y="21489"/>
+                <wp:lineTo x="21427" y="21489"/>
+                <wp:lineTo x="21427" y="0"/>
                 <wp:lineTo x="0" y="0"/>
               </wp:wrapPolygon>
             </wp:wrapTight>
-            <wp:docPr id="4" name="Picture 4"/>
+            <wp:docPr id="6" name="Picture 6"/>
             <wp:cNvGraphicFramePr>
               <a:graphicFrameLocks xmlns:a="http://schemas.openxmlformats.org/drawingml/2006/main" noChangeAspect="1"/>
             </wp:cNvGraphicFramePr>
@@ -2466,7 +2775,7 @@
               <a:graphicData uri="http://schemas.openxmlformats.org/drawingml/2006/picture">
                 <pic:pic xmlns:pic="http://schemas.openxmlformats.org/drawingml/2006/picture">
                   <pic:nvPicPr>
-                    <pic:cNvPr id="0" name="Picture 3"/>
+                    <pic:cNvPr id="0" name="Picture 2"/>
                     <pic:cNvPicPr>
                       <a:picLocks noChangeAspect="1" noChangeArrowheads="1"/>
                     </pic:cNvPicPr>
@@ -2487,7 +2796,7 @@
                   <pic:spPr bwMode="auto">
                     <a:xfrm>
                       <a:off x="0" y="0"/>
-                      <a:ext cx="3002280" cy="3678555"/>
+                      <a:ext cx="3014980" cy="3695700"/>
                     </a:xfrm>
                     <a:prstGeom prst="rect">
                       <a:avLst/>
@@ -2515,50 +2824,50 @@
           <w:sz w:val="24"/>
           <w:szCs w:val="24"/>
         </w:rPr>
-        <w:t xml:space="preserve">In this scenario my solution is to use cloud </w:t>
-      </w:r>
-      <w:r>
+        <w:t>As mentioned before when compared with the other technologies the cloud technologies show many advantages .it provides great flexibility and future improvements to the system.</w:t>
+      </w:r>
+    </w:p>
+    <w:p>
+      <w:pPr>
         <w:rPr>
           <w:rFonts w:ascii="Times New Roman" w:hAnsi="Times New Roman" w:cs="Times New Roman"/>
           <w:sz w:val="24"/>
           <w:szCs w:val="24"/>
         </w:rPr>
-        <w:t>Infrastructure as a service to implement the supermarket chain system.</w:t>
-      </w:r>
-    </w:p>
-    <w:p>
-      <w:pPr>
+      </w:pPr>
+      <w:r>
         <w:rPr>
           <w:rFonts w:ascii="Times New Roman" w:hAnsi="Times New Roman" w:cs="Times New Roman"/>
           <w:sz w:val="24"/>
           <w:szCs w:val="24"/>
         </w:rPr>
-      </w:pPr>
+        <w:t xml:space="preserve">Specially cloud as an Infrastructure makes sense in this scenario because of the control and the flexibility it provides. The Operating system, the Runtime and the application can be customized according to the </w:t>
+      </w:r>
       <w:r>
         <w:rPr>
           <w:rFonts w:ascii="Times New Roman" w:hAnsi="Times New Roman" w:cs="Times New Roman"/>
           <w:sz w:val="24"/>
           <w:szCs w:val="24"/>
         </w:rPr>
-        <w:t>Why?</w:t>
-      </w:r>
-    </w:p>
-    <w:p>
-      <w:pPr>
+        <w:t>company’s</w:t>
+      </w:r>
+      <w:r>
         <w:rPr>
           <w:rFonts w:ascii="Times New Roman" w:hAnsi="Times New Roman" w:cs="Times New Roman"/>
           <w:sz w:val="24"/>
           <w:szCs w:val="24"/>
         </w:rPr>
-      </w:pPr>
-      <w:r>
+        <w:t xml:space="preserve"> choice</w:t>
+      </w:r>
+    </w:p>
+    <w:p>
+      <w:pPr>
         <w:rPr>
           <w:rFonts w:ascii="Times New Roman" w:hAnsi="Times New Roman" w:cs="Times New Roman"/>
           <w:sz w:val="24"/>
           <w:szCs w:val="24"/>
         </w:rPr>
-        <w:t>As mentioned before when compared with the other technologies the cloud technologies show many advantages .it provides great flexibility and future improvements to the system.</w:t>
-      </w:r>
+      </w:pPr>
     </w:p>
     <w:p>
       <w:pPr>
@@ -2568,56 +2877,6 @@
           <w:szCs w:val="24"/>
         </w:rPr>
       </w:pPr>
-      <w:r>
-        <w:rPr>
-          <w:rFonts w:ascii="Times New Roman" w:hAnsi="Times New Roman" w:cs="Times New Roman"/>
-          <w:sz w:val="24"/>
-          <w:szCs w:val="24"/>
-        </w:rPr>
-        <w:t xml:space="preserve">Specially cloud as an Infrastructure makes sense in this scenario because of the control and the flexibility it provides. The Operating system, the Runtime and the application can be customized according </w:t>
-      </w:r>
-      <w:r>
-        <w:rPr>
-          <w:rFonts w:ascii="Times New Roman" w:hAnsi="Times New Roman" w:cs="Times New Roman"/>
-          <w:sz w:val="24"/>
-          <w:szCs w:val="24"/>
-        </w:rPr>
-        <w:t xml:space="preserve">to the </w:t>
-      </w:r>
-      <w:r>
-        <w:rPr>
-          <w:rFonts w:ascii="Times New Roman" w:hAnsi="Times New Roman" w:cs="Times New Roman"/>
-          <w:sz w:val="24"/>
-          <w:szCs w:val="24"/>
-        </w:rPr>
-        <w:t>company’s</w:t>
-      </w:r>
-      <w:r>
-        <w:rPr>
-          <w:rFonts w:ascii="Times New Roman" w:hAnsi="Times New Roman" w:cs="Times New Roman"/>
-          <w:sz w:val="24"/>
-          <w:szCs w:val="24"/>
-        </w:rPr>
-        <w:t xml:space="preserve"> choice</w:t>
-      </w:r>
-    </w:p>
-    <w:p>
-      <w:pPr>
-        <w:rPr>
-          <w:rFonts w:ascii="Times New Roman" w:hAnsi="Times New Roman" w:cs="Times New Roman"/>
-          <w:sz w:val="24"/>
-          <w:szCs w:val="24"/>
-        </w:rPr>
-      </w:pPr>
-    </w:p>
-    <w:p>
-      <w:pPr>
-        <w:rPr>
-          <w:rFonts w:ascii="Times New Roman" w:hAnsi="Times New Roman" w:cs="Times New Roman"/>
-          <w:sz w:val="24"/>
-          <w:szCs w:val="24"/>
-        </w:rPr>
-      </w:pPr>
     </w:p>
     <w:p>
       <w:pPr>
@@ -2636,22 +2895,6 @@
           <w:szCs w:val="16"/>
         </w:rPr>
       </w:pPr>
-    </w:p>
-    <w:p>
-      <w:pPr>
-        <w:pStyle w:val="Heading2"/>
-        <w:rPr>
-          <w:rFonts w:ascii="Times New Roman" w:hAnsi="Times New Roman" w:cs="Times New Roman"/>
-        </w:rPr>
-      </w:pPr>
-      <w:bookmarkStart w:id="8" w:name="_Toc39398464"/>
-      <w:r>
-        <w:rPr>
-          <w:rFonts w:ascii="Times New Roman" w:hAnsi="Times New Roman" w:cs="Times New Roman"/>
-        </w:rPr>
-        <w:t>Conclusion</w:t>
-      </w:r>
-      <w:bookmarkEnd w:id="8"/>
     </w:p>
     <w:p>
       <w:pPr>
@@ -2726,27 +2969,7 @@
           <w:szCs w:val="20"/>
           <w:shd w:val="clear" w:color="auto" w:fill="FFFFFF"/>
         </w:rPr>
-        <w:t xml:space="preserve">(cloud-computing noun - Definition, pictures, </w:t>
-      </w:r>
-      <w:r>
-        <w:rPr>
-          <w:rFonts w:ascii="Times New Roman" w:hAnsi="Times New Roman" w:cs="Times New Roman"/>
-          <w:color w:val="000000"/>
-          <w:sz w:val="20"/>
-          <w:szCs w:val="20"/>
-          <w:shd w:val="clear" w:color="auto" w:fill="FFFFFF"/>
-        </w:rPr>
-        <w:t>pronunciation,</w:t>
-      </w:r>
-      <w:r>
-        <w:rPr>
-          <w:rFonts w:ascii="Times New Roman" w:hAnsi="Times New Roman" w:cs="Times New Roman"/>
-          <w:color w:val="000000"/>
-          <w:sz w:val="20"/>
-          <w:szCs w:val="20"/>
-          <w:shd w:val="clear" w:color="auto" w:fill="FFFFFF"/>
-        </w:rPr>
-        <w:t xml:space="preserve"> and usage notes | Oxford Advanced American Dictionary at OxfordLearnersDictionaries.com, 2020)</w:t>
+        <w:t>(cloud-computing noun - Definition, pictures, pronunciation, and usage notes | Oxford Advanced American Dictionary at OxfordLearnersDictionaries.com, 2020)</w:t>
       </w:r>
     </w:p>
     <w:p>
@@ -2939,6 +3162,119 @@
 <file path=word/numbering.xml><?xml version="1.0" encoding="utf-8"?>
 <w:numbering xmlns:wpc="http://schemas.microsoft.com/office/word/2010/wordprocessingCanvas" xmlns:cx="http://schemas.microsoft.com/office/drawing/2014/chartex" xmlns:cx1="http://schemas.microsoft.com/office/drawing/2015/9/8/chartex" xmlns:cx2="http://schemas.microsoft.com/office/drawing/2015/10/21/chartex" xmlns:cx3="http://schemas.microsoft.com/office/drawing/2016/5/9/chartex" xmlns:cx4="http://schemas.microsoft.com/office/drawing/2016/5/10/chartex" xmlns:cx5="http://schemas.microsoft.com/office/drawing/2016/5/11/chartex" xmlns:cx6="http://schemas.microsoft.com/office/drawing/2016/5/12/chartex" xmlns:cx7="http://schemas.microsoft.com/office/drawing/2016/5/13/chartex" xmlns:cx8="http://schemas.microsoft.com/office/drawing/2016/5/14/chartex" xmlns:mc="http://schemas.openxmlformats.org/markup-compatibility/2006" xmlns:aink="http://schemas.microsoft.com/office/drawing/2016/ink" xmlns:am3d="http://schemas.microsoft.com/office/drawing/2017/model3d" xmlns:o="urn:schemas-microsoft-com:office:office" xmlns:r="http://schemas.openxmlformats.org/officeDocument/2006/relationships" xmlns:m="http://schemas.openxmlformats.org/officeDocument/2006/math" xmlns:v="urn:schemas-microsoft-com:vml" xmlns:wp14="http://schemas.microsoft.com/office/word/2010/wordprocessingDrawing" xmlns:wp="http://schemas.openxmlformats.org/drawingml/2006/wordprocessingDrawing" xmlns:w10="urn:schemas-microsoft-com:office:word" xmlns:w="http://schemas.openxmlformats.org/wordprocessingml/2006/main" xmlns:w14="http://schemas.microsoft.com/office/word/2010/wordml" xmlns:w15="http://schemas.microsoft.com/office/word/2012/wordml" xmlns:w16cid="http://schemas.microsoft.com/office/word/2016/wordml/cid" xmlns:w16se="http://schemas.microsoft.com/office/word/2015/wordml/symex" xmlns:wpg="http://schemas.microsoft.com/office/word/2010/wordprocessingGroup" xmlns:wpi="http://schemas.microsoft.com/office/word/2010/wordprocessingInk" xmlns:wne="http://schemas.microsoft.com/office/word/2006/wordml" xmlns:wps="http://schemas.microsoft.com/office/word/2010/wordprocessingShape" mc:Ignorable="w14 w15 w16se w16cid wp14">
   <w:abstractNum w:abstractNumId="0" w15:restartNumberingAfterBreak="0">
+    <w:nsid w:val="0B5F5BFE"/>
+    <w:multiLevelType w:val="hybridMultilevel"/>
+    <w:tmpl w:val="AF806D02"/>
+    <w:lvl w:ilvl="0" w:tplc="04090001">
+      <w:start w:val="1"/>
+      <w:numFmt w:val="bullet"/>
+      <w:lvlText w:val=""/>
+      <w:lvlJc w:val="left"/>
+      <w:pPr>
+        <w:ind w:left="720" w:hanging="360"/>
+      </w:pPr>
+      <w:rPr>
+        <w:rFonts w:ascii="Symbol" w:hAnsi="Symbol" w:hint="default"/>
+      </w:rPr>
+    </w:lvl>
+    <w:lvl w:ilvl="1" w:tplc="04090003" w:tentative="1">
+      <w:start w:val="1"/>
+      <w:numFmt w:val="bullet"/>
+      <w:lvlText w:val="o"/>
+      <w:lvlJc w:val="left"/>
+      <w:pPr>
+        <w:ind w:left="1440" w:hanging="360"/>
+      </w:pPr>
+      <w:rPr>
+        <w:rFonts w:ascii="Courier New" w:hAnsi="Courier New" w:cs="Courier New" w:hint="default"/>
+      </w:rPr>
+    </w:lvl>
+    <w:lvl w:ilvl="2" w:tplc="04090005" w:tentative="1">
+      <w:start w:val="1"/>
+      <w:numFmt w:val="bullet"/>
+      <w:lvlText w:val=""/>
+      <w:lvlJc w:val="left"/>
+      <w:pPr>
+        <w:ind w:left="2160" w:hanging="360"/>
+      </w:pPr>
+      <w:rPr>
+        <w:rFonts w:ascii="Wingdings" w:hAnsi="Wingdings" w:hint="default"/>
+      </w:rPr>
+    </w:lvl>
+    <w:lvl w:ilvl="3" w:tplc="04090001" w:tentative="1">
+      <w:start w:val="1"/>
+      <w:numFmt w:val="bullet"/>
+      <w:lvlText w:val=""/>
+      <w:lvlJc w:val="left"/>
+      <w:pPr>
+        <w:ind w:left="2880" w:hanging="360"/>
+      </w:pPr>
+      <w:rPr>
+        <w:rFonts w:ascii="Symbol" w:hAnsi="Symbol" w:hint="default"/>
+      </w:rPr>
+    </w:lvl>
+    <w:lvl w:ilvl="4" w:tplc="04090003" w:tentative="1">
+      <w:start w:val="1"/>
+      <w:numFmt w:val="bullet"/>
+      <w:lvlText w:val="o"/>
+      <w:lvlJc w:val="left"/>
+      <w:pPr>
+        <w:ind w:left="3600" w:hanging="360"/>
+      </w:pPr>
+      <w:rPr>
+        <w:rFonts w:ascii="Courier New" w:hAnsi="Courier New" w:cs="Courier New" w:hint="default"/>
+      </w:rPr>
+    </w:lvl>
+    <w:lvl w:ilvl="5" w:tplc="04090005" w:tentative="1">
+      <w:start w:val="1"/>
+      <w:numFmt w:val="bullet"/>
+      <w:lvlText w:val=""/>
+      <w:lvlJc w:val="left"/>
+      <w:pPr>
+        <w:ind w:left="4320" w:hanging="360"/>
+      </w:pPr>
+      <w:rPr>
+        <w:rFonts w:ascii="Wingdings" w:hAnsi="Wingdings" w:hint="default"/>
+      </w:rPr>
+    </w:lvl>
+    <w:lvl w:ilvl="6" w:tplc="04090001" w:tentative="1">
+      <w:start w:val="1"/>
+      <w:numFmt w:val="bullet"/>
+      <w:lvlText w:val=""/>
+      <w:lvlJc w:val="left"/>
+      <w:pPr>
+        <w:ind w:left="5040" w:hanging="360"/>
+      </w:pPr>
+      <w:rPr>
+        <w:rFonts w:ascii="Symbol" w:hAnsi="Symbol" w:hint="default"/>
+      </w:rPr>
+    </w:lvl>
+    <w:lvl w:ilvl="7" w:tplc="04090003" w:tentative="1">
+      <w:start w:val="1"/>
+      <w:numFmt w:val="bullet"/>
+      <w:lvlText w:val="o"/>
+      <w:lvlJc w:val="left"/>
+      <w:pPr>
+        <w:ind w:left="5760" w:hanging="360"/>
+      </w:pPr>
+      <w:rPr>
+        <w:rFonts w:ascii="Courier New" w:hAnsi="Courier New" w:cs="Courier New" w:hint="default"/>
+      </w:rPr>
+    </w:lvl>
+    <w:lvl w:ilvl="8" w:tplc="04090005" w:tentative="1">
+      <w:start w:val="1"/>
+      <w:numFmt w:val="bullet"/>
+      <w:lvlText w:val=""/>
+      <w:lvlJc w:val="left"/>
+      <w:pPr>
+        <w:ind w:left="6480" w:hanging="360"/>
+      </w:pPr>
+      <w:rPr>
+        <w:rFonts w:ascii="Wingdings" w:hAnsi="Wingdings" w:hint="default"/>
+      </w:rPr>
+    </w:lvl>
+  </w:abstractNum>
+  <w:abstractNum w:abstractNumId="1" w15:restartNumberingAfterBreak="0">
     <w:nsid w:val="2518536D"/>
     <w:multiLevelType w:val="hybridMultilevel"/>
     <w:tmpl w:val="95846DB6"/>
@@ -3024,7 +3360,7 @@
       </w:pPr>
     </w:lvl>
   </w:abstractNum>
-  <w:abstractNum w:abstractNumId="1" w15:restartNumberingAfterBreak="0">
+  <w:abstractNum w:abstractNumId="2" w15:restartNumberingAfterBreak="0">
     <w:nsid w:val="25C93B27"/>
     <w:multiLevelType w:val="hybridMultilevel"/>
     <w:tmpl w:val="3294CE28"/>
@@ -3114,7 +3450,7 @@
       </w:pPr>
     </w:lvl>
   </w:abstractNum>
-  <w:abstractNum w:abstractNumId="2" w15:restartNumberingAfterBreak="0">
+  <w:abstractNum w:abstractNumId="3" w15:restartNumberingAfterBreak="0">
     <w:nsid w:val="281C7726"/>
     <w:multiLevelType w:val="hybridMultilevel"/>
     <w:tmpl w:val="699E319C"/>
@@ -3227,10 +3563,10 @@
       </w:rPr>
     </w:lvl>
   </w:abstractNum>
-  <w:abstractNum w:abstractNumId="3" w15:restartNumberingAfterBreak="0">
+  <w:abstractNum w:abstractNumId="4" w15:restartNumberingAfterBreak="0">
     <w:nsid w:val="39CE426A"/>
     <w:multiLevelType w:val="hybridMultilevel"/>
-    <w:tmpl w:val="387AE7A4"/>
+    <w:tmpl w:val="ACE2EEF0"/>
     <w:lvl w:ilvl="0" w:tplc="04090001">
       <w:start w:val="1"/>
       <w:numFmt w:val="bullet"/>
@@ -3340,7 +3676,7 @@
       </w:rPr>
     </w:lvl>
   </w:abstractNum>
-  <w:abstractNum w:abstractNumId="4" w15:restartNumberingAfterBreak="0">
+  <w:abstractNum w:abstractNumId="5" w15:restartNumberingAfterBreak="0">
     <w:nsid w:val="4297629F"/>
     <w:multiLevelType w:val="hybridMultilevel"/>
     <w:tmpl w:val="789201E4"/>
@@ -3453,7 +3789,7 @@
       </w:rPr>
     </w:lvl>
   </w:abstractNum>
-  <w:abstractNum w:abstractNumId="5" w15:restartNumberingAfterBreak="0">
+  <w:abstractNum w:abstractNumId="6" w15:restartNumberingAfterBreak="0">
     <w:nsid w:val="52887D84"/>
     <w:multiLevelType w:val="hybridMultilevel"/>
     <w:tmpl w:val="65E8E24A"/>
@@ -3542,7 +3878,7 @@
       </w:pPr>
     </w:lvl>
   </w:abstractNum>
-  <w:abstractNum w:abstractNumId="6" w15:restartNumberingAfterBreak="0">
+  <w:abstractNum w:abstractNumId="7" w15:restartNumberingAfterBreak="0">
     <w:nsid w:val="52E31EBC"/>
     <w:multiLevelType w:val="hybridMultilevel"/>
     <w:tmpl w:val="34D05B1C"/>
@@ -3631,7 +3967,7 @@
       </w:pPr>
     </w:lvl>
   </w:abstractNum>
-  <w:abstractNum w:abstractNumId="7" w15:restartNumberingAfterBreak="0">
+  <w:abstractNum w:abstractNumId="8" w15:restartNumberingAfterBreak="0">
     <w:nsid w:val="553765EA"/>
     <w:multiLevelType w:val="hybridMultilevel"/>
     <w:tmpl w:val="29702900"/>
@@ -3744,7 +4080,120 @@
       </w:rPr>
     </w:lvl>
   </w:abstractNum>
-  <w:abstractNum w:abstractNumId="8" w15:restartNumberingAfterBreak="0">
+  <w:abstractNum w:abstractNumId="9" w15:restartNumberingAfterBreak="0">
+    <w:nsid w:val="55601963"/>
+    <w:multiLevelType w:val="hybridMultilevel"/>
+    <w:tmpl w:val="4C189512"/>
+    <w:lvl w:ilvl="0" w:tplc="04090001">
+      <w:start w:val="1"/>
+      <w:numFmt w:val="bullet"/>
+      <w:lvlText w:val=""/>
+      <w:lvlJc w:val="left"/>
+      <w:pPr>
+        <w:ind w:left="1440" w:hanging="360"/>
+      </w:pPr>
+      <w:rPr>
+        <w:rFonts w:ascii="Symbol" w:hAnsi="Symbol" w:hint="default"/>
+      </w:rPr>
+    </w:lvl>
+    <w:lvl w:ilvl="1" w:tplc="04090003" w:tentative="1">
+      <w:start w:val="1"/>
+      <w:numFmt w:val="bullet"/>
+      <w:lvlText w:val="o"/>
+      <w:lvlJc w:val="left"/>
+      <w:pPr>
+        <w:ind w:left="2160" w:hanging="360"/>
+      </w:pPr>
+      <w:rPr>
+        <w:rFonts w:ascii="Courier New" w:hAnsi="Courier New" w:cs="Courier New" w:hint="default"/>
+      </w:rPr>
+    </w:lvl>
+    <w:lvl w:ilvl="2" w:tplc="04090005" w:tentative="1">
+      <w:start w:val="1"/>
+      <w:numFmt w:val="bullet"/>
+      <w:lvlText w:val=""/>
+      <w:lvlJc w:val="left"/>
+      <w:pPr>
+        <w:ind w:left="2880" w:hanging="360"/>
+      </w:pPr>
+      <w:rPr>
+        <w:rFonts w:ascii="Wingdings" w:hAnsi="Wingdings" w:hint="default"/>
+      </w:rPr>
+    </w:lvl>
+    <w:lvl w:ilvl="3" w:tplc="04090001" w:tentative="1">
+      <w:start w:val="1"/>
+      <w:numFmt w:val="bullet"/>
+      <w:lvlText w:val=""/>
+      <w:lvlJc w:val="left"/>
+      <w:pPr>
+        <w:ind w:left="3600" w:hanging="360"/>
+      </w:pPr>
+      <w:rPr>
+        <w:rFonts w:ascii="Symbol" w:hAnsi="Symbol" w:hint="default"/>
+      </w:rPr>
+    </w:lvl>
+    <w:lvl w:ilvl="4" w:tplc="04090003" w:tentative="1">
+      <w:start w:val="1"/>
+      <w:numFmt w:val="bullet"/>
+      <w:lvlText w:val="o"/>
+      <w:lvlJc w:val="left"/>
+      <w:pPr>
+        <w:ind w:left="4320" w:hanging="360"/>
+      </w:pPr>
+      <w:rPr>
+        <w:rFonts w:ascii="Courier New" w:hAnsi="Courier New" w:cs="Courier New" w:hint="default"/>
+      </w:rPr>
+    </w:lvl>
+    <w:lvl w:ilvl="5" w:tplc="04090005" w:tentative="1">
+      <w:start w:val="1"/>
+      <w:numFmt w:val="bullet"/>
+      <w:lvlText w:val=""/>
+      <w:lvlJc w:val="left"/>
+      <w:pPr>
+        <w:ind w:left="5040" w:hanging="360"/>
+      </w:pPr>
+      <w:rPr>
+        <w:rFonts w:ascii="Wingdings" w:hAnsi="Wingdings" w:hint="default"/>
+      </w:rPr>
+    </w:lvl>
+    <w:lvl w:ilvl="6" w:tplc="04090001" w:tentative="1">
+      <w:start w:val="1"/>
+      <w:numFmt w:val="bullet"/>
+      <w:lvlText w:val=""/>
+      <w:lvlJc w:val="left"/>
+      <w:pPr>
+        <w:ind w:left="5760" w:hanging="360"/>
+      </w:pPr>
+      <w:rPr>
+        <w:rFonts w:ascii="Symbol" w:hAnsi="Symbol" w:hint="default"/>
+      </w:rPr>
+    </w:lvl>
+    <w:lvl w:ilvl="7" w:tplc="04090003" w:tentative="1">
+      <w:start w:val="1"/>
+      <w:numFmt w:val="bullet"/>
+      <w:lvlText w:val="o"/>
+      <w:lvlJc w:val="left"/>
+      <w:pPr>
+        <w:ind w:left="6480" w:hanging="360"/>
+      </w:pPr>
+      <w:rPr>
+        <w:rFonts w:ascii="Courier New" w:hAnsi="Courier New" w:cs="Courier New" w:hint="default"/>
+      </w:rPr>
+    </w:lvl>
+    <w:lvl w:ilvl="8" w:tplc="04090005" w:tentative="1">
+      <w:start w:val="1"/>
+      <w:numFmt w:val="bullet"/>
+      <w:lvlText w:val=""/>
+      <w:lvlJc w:val="left"/>
+      <w:pPr>
+        <w:ind w:left="7200" w:hanging="360"/>
+      </w:pPr>
+      <w:rPr>
+        <w:rFonts w:ascii="Wingdings" w:hAnsi="Wingdings" w:hint="default"/>
+      </w:rPr>
+    </w:lvl>
+  </w:abstractNum>
+  <w:abstractNum w:abstractNumId="10" w15:restartNumberingAfterBreak="0">
     <w:nsid w:val="5FBE507B"/>
     <w:multiLevelType w:val="hybridMultilevel"/>
     <w:tmpl w:val="DC70424C"/>
@@ -3830,32 +4279,154 @@
       </w:pPr>
     </w:lvl>
   </w:abstractNum>
+  <w:abstractNum w:abstractNumId="11" w15:restartNumberingAfterBreak="0">
+    <w:nsid w:val="65535CA3"/>
+    <w:multiLevelType w:val="hybridMultilevel"/>
+    <w:tmpl w:val="5532C39E"/>
+    <w:lvl w:ilvl="0" w:tplc="04090001">
+      <w:start w:val="1"/>
+      <w:numFmt w:val="bullet"/>
+      <w:lvlText w:val=""/>
+      <w:lvlJc w:val="left"/>
+      <w:pPr>
+        <w:ind w:left="1440" w:hanging="360"/>
+      </w:pPr>
+      <w:rPr>
+        <w:rFonts w:ascii="Symbol" w:hAnsi="Symbol" w:hint="default"/>
+      </w:rPr>
+    </w:lvl>
+    <w:lvl w:ilvl="1" w:tplc="04090003" w:tentative="1">
+      <w:start w:val="1"/>
+      <w:numFmt w:val="bullet"/>
+      <w:lvlText w:val="o"/>
+      <w:lvlJc w:val="left"/>
+      <w:pPr>
+        <w:ind w:left="2160" w:hanging="360"/>
+      </w:pPr>
+      <w:rPr>
+        <w:rFonts w:ascii="Courier New" w:hAnsi="Courier New" w:cs="Courier New" w:hint="default"/>
+      </w:rPr>
+    </w:lvl>
+    <w:lvl w:ilvl="2" w:tplc="04090005" w:tentative="1">
+      <w:start w:val="1"/>
+      <w:numFmt w:val="bullet"/>
+      <w:lvlText w:val=""/>
+      <w:lvlJc w:val="left"/>
+      <w:pPr>
+        <w:ind w:left="2880" w:hanging="360"/>
+      </w:pPr>
+      <w:rPr>
+        <w:rFonts w:ascii="Wingdings" w:hAnsi="Wingdings" w:hint="default"/>
+      </w:rPr>
+    </w:lvl>
+    <w:lvl w:ilvl="3" w:tplc="04090001" w:tentative="1">
+      <w:start w:val="1"/>
+      <w:numFmt w:val="bullet"/>
+      <w:lvlText w:val=""/>
+      <w:lvlJc w:val="left"/>
+      <w:pPr>
+        <w:ind w:left="3600" w:hanging="360"/>
+      </w:pPr>
+      <w:rPr>
+        <w:rFonts w:ascii="Symbol" w:hAnsi="Symbol" w:hint="default"/>
+      </w:rPr>
+    </w:lvl>
+    <w:lvl w:ilvl="4" w:tplc="04090003" w:tentative="1">
+      <w:start w:val="1"/>
+      <w:numFmt w:val="bullet"/>
+      <w:lvlText w:val="o"/>
+      <w:lvlJc w:val="left"/>
+      <w:pPr>
+        <w:ind w:left="4320" w:hanging="360"/>
+      </w:pPr>
+      <w:rPr>
+        <w:rFonts w:ascii="Courier New" w:hAnsi="Courier New" w:cs="Courier New" w:hint="default"/>
+      </w:rPr>
+    </w:lvl>
+    <w:lvl w:ilvl="5" w:tplc="04090005" w:tentative="1">
+      <w:start w:val="1"/>
+      <w:numFmt w:val="bullet"/>
+      <w:lvlText w:val=""/>
+      <w:lvlJc w:val="left"/>
+      <w:pPr>
+        <w:ind w:left="5040" w:hanging="360"/>
+      </w:pPr>
+      <w:rPr>
+        <w:rFonts w:ascii="Wingdings" w:hAnsi="Wingdings" w:hint="default"/>
+      </w:rPr>
+    </w:lvl>
+    <w:lvl w:ilvl="6" w:tplc="04090001" w:tentative="1">
+      <w:start w:val="1"/>
+      <w:numFmt w:val="bullet"/>
+      <w:lvlText w:val=""/>
+      <w:lvlJc w:val="left"/>
+      <w:pPr>
+        <w:ind w:left="5760" w:hanging="360"/>
+      </w:pPr>
+      <w:rPr>
+        <w:rFonts w:ascii="Symbol" w:hAnsi="Symbol" w:hint="default"/>
+      </w:rPr>
+    </w:lvl>
+    <w:lvl w:ilvl="7" w:tplc="04090003" w:tentative="1">
+      <w:start w:val="1"/>
+      <w:numFmt w:val="bullet"/>
+      <w:lvlText w:val="o"/>
+      <w:lvlJc w:val="left"/>
+      <w:pPr>
+        <w:ind w:left="6480" w:hanging="360"/>
+      </w:pPr>
+      <w:rPr>
+        <w:rFonts w:ascii="Courier New" w:hAnsi="Courier New" w:cs="Courier New" w:hint="default"/>
+      </w:rPr>
+    </w:lvl>
+    <w:lvl w:ilvl="8" w:tplc="04090005" w:tentative="1">
+      <w:start w:val="1"/>
+      <w:numFmt w:val="bullet"/>
+      <w:lvlText w:val=""/>
+      <w:lvlJc w:val="left"/>
+      <w:pPr>
+        <w:ind w:left="7200" w:hanging="360"/>
+      </w:pPr>
+      <w:rPr>
+        <w:rFonts w:ascii="Wingdings" w:hAnsi="Wingdings" w:hint="default"/>
+      </w:rPr>
+    </w:lvl>
+  </w:abstractNum>
   <w:num w:numId="1">
+    <w:abstractNumId w:val="2"/>
+  </w:num>
+  <w:num w:numId="2">
+    <w:abstractNumId w:val="6"/>
+  </w:num>
+  <w:num w:numId="3">
+    <w:abstractNumId w:val="4"/>
+  </w:num>
+  <w:num w:numId="4">
+    <w:abstractNumId w:val="10"/>
+  </w:num>
+  <w:num w:numId="5">
     <w:abstractNumId w:val="1"/>
   </w:num>
-  <w:num w:numId="2">
+  <w:num w:numId="6">
+    <w:abstractNumId w:val="7"/>
+  </w:num>
+  <w:num w:numId="7">
+    <w:abstractNumId w:val="3"/>
+  </w:num>
+  <w:num w:numId="8">
     <w:abstractNumId w:val="5"/>
   </w:num>
-  <w:num w:numId="3">
-    <w:abstractNumId w:val="3"/>
-  </w:num>
-  <w:num w:numId="4">
+  <w:num w:numId="9">
     <w:abstractNumId w:val="8"/>
   </w:num>
-  <w:num w:numId="5">
+  <w:num w:numId="10">
     <w:abstractNumId w:val="0"/>
   </w:num>
-  <w:num w:numId="6">
-    <w:abstractNumId w:val="6"/>
+  <w:num w:numId="11">
+    <w:abstractNumId w:val="11"/>
   </w:num>
-  <w:num w:numId="7">
-    <w:abstractNumId w:val="2"/>
-  </w:num>
-  <w:num w:numId="8">
-    <w:abstractNumId w:val="4"/>
-  </w:num>
-  <w:num w:numId="9">
-    <w:abstractNumId w:val="7"/>
+  <w:num w:numId="12">
+    <w:abstractNumId w:val="9"/>
   </w:num>
 </w:numbering>
 </file>
@@ -4309,7 +4880,6 @@
     <w:next w:val="Normal"/>
     <w:link w:val="Heading3Char"/>
     <w:uiPriority w:val="9"/>
-    <w:semiHidden/>
     <w:unhideWhenUsed/>
     <w:qFormat/>
     <w:rsid w:val="00CC5813"/>
@@ -4450,7 +5020,6 @@
     <w:basedOn w:val="DefaultParagraphFont"/>
     <w:link w:val="Heading3"/>
     <w:uiPriority w:val="9"/>
-    <w:semiHidden/>
     <w:rsid w:val="00CC5813"/>
     <w:rPr>
       <w:rFonts w:asciiTheme="majorHAnsi" w:eastAsiaTheme="majorEastAsia" w:hAnsiTheme="majorHAnsi" w:cstheme="majorBidi"/>
@@ -4802,7 +5371,7 @@
 </file>
 
 <file path=customXml/itemProps1.xml><?xml version="1.0" encoding="utf-8"?>
-<ds:datastoreItem xmlns:ds="http://schemas.openxmlformats.org/officeDocument/2006/customXml" ds:itemID="{3758D646-EA7A-4653-A4A6-EF7915D9BA53}">
+<ds:datastoreItem xmlns:ds="http://schemas.openxmlformats.org/officeDocument/2006/customXml" ds:itemID="{1B390AF9-851F-44A7-BBAE-DEF95F6F2849}">
   <ds:schemaRefs>
     <ds:schemaRef ds:uri="http://schemas.openxmlformats.org/officeDocument/2006/bibliography"/>
   </ds:schemaRefs>

</xml_diff>